<commit_message>
Scripts actualizados (y resultados en word)
</commit_message>
<xml_diff>
--- a/Material y método corregido 8_9.docx
+++ b/Material y método corregido 8_9.docx
@@ -3219,8 +3219,6 @@
         </w:rPr>
         <w:t>.</w:t>
       </w:r>
-      <w:bookmarkStart w:id="0" w:name="_GoBack"/>
-      <w:bookmarkEnd w:id="0"/>
     </w:p>
     <w:p>
       <w:pPr>
@@ -6563,7 +6561,19 @@
         <w:rPr>
           <w:rFonts w:cstheme="minorHAnsi"/>
         </w:rPr>
-        <w:t xml:space="preserve">se debe suponer que las tasas están distribuidas normalmente idénticamente y son independientes. </w:t>
+        <w:t xml:space="preserve">se debe suponer que las </w:t>
+      </w:r>
+      <w:r>
+        <w:rPr>
+          <w:rFonts w:cstheme="minorHAnsi"/>
+        </w:rPr>
+        <w:t>razones</w:t>
+      </w:r>
+      <w:r>
+        <w:rPr>
+          <w:rFonts w:cstheme="minorHAnsi"/>
+        </w:rPr>
+        <w:t xml:space="preserve"> están distribuidas normalmente idénticamente y son independientes. </w:t>
       </w:r>
       <w:r>
         <w:rPr>
@@ -7774,19 +7784,7 @@
         <w:rPr>
           <w:rFonts w:eastAsiaTheme="minorEastAsia" w:cstheme="minorHAnsi"/>
         </w:rPr>
-        <w:t xml:space="preserve"> total de la variable en estudio en la región</w:t>
-      </w:r>
-      <w:r>
-        <w:rPr>
-          <w:rFonts w:eastAsiaTheme="minorEastAsia" w:cstheme="minorHAnsi"/>
-        </w:rPr>
-        <w:t>,</w:t>
-      </w:r>
-      <w:r>
-        <w:rPr>
-          <w:rFonts w:eastAsiaTheme="minorEastAsia" w:cstheme="minorHAnsi"/>
-        </w:rPr>
-        <w:t>. Por ejemplo, el total de hogares con NBI en la ciudad de Rosario.</w:t>
+        <w:t xml:space="preserve"> total de la variable en estudio en la región. Por ejemplo, el total de hogares con NBI en la ciudad de Rosario.</w:t>
       </w:r>
     </w:p>
     <w:p>
@@ -9013,7 +9011,13 @@
         <w:rPr>
           <w:rFonts w:eastAsiaTheme="minorEastAsia" w:cstheme="minorHAnsi"/>
         </w:rPr>
-        <w:t xml:space="preserve"> bajo el supuesto de normalidad o mediante un test </w:t>
+        <w:t xml:space="preserve"> bajo el supuesto de normalidad o</w:t>
+      </w:r>
+      <w:r>
+        <w:rPr>
+          <w:rFonts w:eastAsiaTheme="minorEastAsia" w:cstheme="minorHAnsi"/>
+        </w:rPr>
+        <w:t xml:space="preserve"> mediante un test </w:t>
       </w:r>
       <w:proofErr w:type="spellStart"/>
       <w:r>
@@ -9073,18 +9077,12 @@
         </w:rPr>
         <w:t xml:space="preserve"> </w:t>
       </w:r>
-    </w:p>
-    <w:p>
-      <w:pPr>
-        <w:tabs>
-          <w:tab w:val="right" w:pos="7086"/>
-        </w:tabs>
-        <w:spacing w:before="100" w:beforeAutospacing="1" w:after="100" w:afterAutospacing="1" w:line="360" w:lineRule="auto"/>
-        <w:jc w:val="both"/>
-        <w:rPr>
-          <w:rFonts w:eastAsiaTheme="minorEastAsia" w:cstheme="minorHAnsi"/>
-        </w:rPr>
-      </w:pPr>
+      <w:r>
+        <w:rPr>
+          <w:rFonts w:eastAsiaTheme="minorEastAsia" w:cstheme="minorHAnsi"/>
+        </w:rPr>
+        <w:t xml:space="preserve"> </w:t>
+      </w:r>
       <w:r>
         <w:rPr>
           <w:rFonts w:cstheme="minorHAnsi"/>
@@ -10092,16 +10090,7 @@
           <w:noProof/>
           <w:lang w:eastAsia="es-AR"/>
         </w:rPr>
-        <w:t xml:space="preserve">los valores que se </w:t>
-      </w:r>
-      <w:r>
-        <w:rPr>
-          <w:rFonts w:cstheme="minorHAnsi"/>
-          <w:noProof/>
-          <w:lang w:eastAsia="es-AR"/>
-        </w:rPr>
-        <w:lastRenderedPageBreak/>
-        <w:t>encuentran en el exponente entre paréntesis denotan factoriales descendientes n</w:t>
+        <w:t>los valores que se encuentran en el exponente entre paréntesis denotan factoriales descendientes n</w:t>
       </w:r>
       <w:r>
         <w:rPr>
@@ -10138,6 +10127,7 @@
           <w:noProof/>
           <w:lang w:eastAsia="es-AR"/>
         </w:rPr>
+        <w:lastRenderedPageBreak/>
         <w:t xml:space="preserve">El cálculo de </w:t>
       </w:r>
       <w:r>
@@ -10543,25 +10533,32 @@
                 </m:r>
               </m:sub>
             </m:sSub>
-            <m:r>
-              <m:rPr>
-                <m:sty m:val="p"/>
-              </m:rPr>
-              <w:rPr>
-                <w:rFonts w:ascii="Cambria Math" w:eastAsiaTheme="minorEastAsia" w:hAnsi="Cambria Math" w:cstheme="minorHAnsi"/>
-              </w:rPr>
-              <m:t>M</m:t>
-            </m:r>
-            <m:r>
-              <m:rPr>
-                <m:sty m:val="p"/>
-              </m:rPr>
-              <w:rPr>
-                <w:rFonts w:ascii="Cambria Math" w:eastAsiaTheme="minorEastAsia" w:hAnsi="Cambria Math" w:cstheme="minorHAnsi"/>
-                <w:vertAlign w:val="subscript"/>
-              </w:rPr>
-              <m:t>ij</m:t>
-            </m:r>
+            <m:sSub>
+              <m:sSubPr>
+                <m:ctrlPr>
+                  <w:rPr>
+                    <w:rFonts w:ascii="Cambria Math" w:eastAsiaTheme="minorEastAsia" w:hAnsi="Cambria Math" w:cstheme="minorHAnsi"/>
+                    <w:i/>
+                  </w:rPr>
+                </m:ctrlPr>
+              </m:sSubPr>
+              <m:e>
+                <m:r>
+                  <w:rPr>
+                    <w:rFonts w:ascii="Cambria Math" w:eastAsiaTheme="minorEastAsia" w:hAnsi="Cambria Math" w:cstheme="minorHAnsi"/>
+                  </w:rPr>
+                  <m:t>M</m:t>
+                </m:r>
+              </m:e>
+              <m:sub>
+                <m:r>
+                  <w:rPr>
+                    <w:rFonts w:ascii="Cambria Math" w:eastAsiaTheme="minorEastAsia" w:hAnsi="Cambria Math" w:cstheme="minorHAnsi"/>
+                  </w:rPr>
+                  <m:t>ij</m:t>
+                </m:r>
+              </m:sub>
+            </m:sSub>
           </m:e>
         </m:nary>
       </m:oMath>
@@ -10643,25 +10640,32 @@
                 </m:r>
               </m:sub>
             </m:sSub>
-            <m:r>
-              <m:rPr>
-                <m:sty m:val="p"/>
-              </m:rPr>
-              <w:rPr>
-                <w:rFonts w:ascii="Cambria Math" w:eastAsiaTheme="minorEastAsia" w:hAnsi="Cambria Math" w:cstheme="minorHAnsi"/>
-              </w:rPr>
-              <m:t>M</m:t>
-            </m:r>
-            <m:r>
-              <m:rPr>
-                <m:sty m:val="p"/>
-              </m:rPr>
-              <w:rPr>
-                <w:rFonts w:ascii="Cambria Math" w:eastAsiaTheme="minorEastAsia" w:hAnsi="Cambria Math" w:cstheme="minorHAnsi"/>
-                <w:vertAlign w:val="subscript"/>
-              </w:rPr>
-              <m:t>ii</m:t>
-            </m:r>
+            <m:sSub>
+              <m:sSubPr>
+                <m:ctrlPr>
+                  <w:rPr>
+                    <w:rFonts w:ascii="Cambria Math" w:eastAsiaTheme="minorEastAsia" w:hAnsi="Cambria Math" w:cstheme="minorHAnsi"/>
+                    <w:i/>
+                  </w:rPr>
+                </m:ctrlPr>
+              </m:sSubPr>
+              <m:e>
+                <m:r>
+                  <w:rPr>
+                    <w:rFonts w:ascii="Cambria Math" w:eastAsiaTheme="minorEastAsia" w:hAnsi="Cambria Math" w:cstheme="minorHAnsi"/>
+                  </w:rPr>
+                  <m:t>M</m:t>
+                </m:r>
+              </m:e>
+              <m:sub>
+                <m:r>
+                  <w:rPr>
+                    <w:rFonts w:ascii="Cambria Math" w:eastAsiaTheme="minorEastAsia" w:hAnsi="Cambria Math" w:cstheme="minorHAnsi"/>
+                  </w:rPr>
+                  <m:t>ii</m:t>
+                </m:r>
+              </m:sub>
+            </m:sSub>
           </m:e>
         </m:nary>
       </m:oMath>
@@ -10737,15 +10741,32 @@
                 </m:ctrlPr>
               </m:sSupPr>
               <m:e>
-                <m:r>
-                  <m:rPr>
-                    <m:sty m:val="p"/>
-                  </m:rPr>
-                  <w:rPr>
-                    <w:rFonts w:ascii="Cambria Math" w:eastAsiaTheme="minorEastAsia" w:hAnsi="Cambria Math" w:cstheme="minorHAnsi"/>
-                  </w:rPr>
-                  <m:t>M</m:t>
-                </m:r>
+                <m:sSub>
+                  <m:sSubPr>
+                    <m:ctrlPr>
+                      <w:rPr>
+                        <w:rFonts w:ascii="Cambria Math" w:eastAsiaTheme="minorEastAsia" w:hAnsi="Cambria Math" w:cstheme="minorHAnsi"/>
+                        <w:i/>
+                      </w:rPr>
+                    </m:ctrlPr>
+                  </m:sSubPr>
+                  <m:e>
+                    <m:r>
+                      <w:rPr>
+                        <w:rFonts w:ascii="Cambria Math" w:eastAsiaTheme="minorEastAsia" w:hAnsi="Cambria Math" w:cstheme="minorHAnsi"/>
+                      </w:rPr>
+                      <m:t>M</m:t>
+                    </m:r>
+                  </m:e>
+                  <m:sub>
+                    <m:r>
+                      <w:rPr>
+                        <w:rFonts w:ascii="Cambria Math" w:eastAsiaTheme="minorEastAsia" w:hAnsi="Cambria Math" w:cstheme="minorHAnsi"/>
+                      </w:rPr>
+                      <m:t>ij</m:t>
+                    </m:r>
+                  </m:sub>
+                </m:sSub>
                 <m:r>
                   <m:rPr>
                     <m:sty m:val="p"/>
@@ -10754,17 +10775,34 @@
                     <w:rFonts w:ascii="Cambria Math" w:eastAsiaTheme="minorEastAsia" w:hAnsi="Cambria Math" w:cstheme="minorHAnsi"/>
                     <w:vertAlign w:val="subscript"/>
                   </w:rPr>
-                  <m:t>ij+</m:t>
+                  <m:t>+</m:t>
                 </m:r>
-                <m:r>
-                  <m:rPr>
-                    <m:sty m:val="p"/>
-                  </m:rPr>
-                  <w:rPr>
-                    <w:rFonts w:ascii="Cambria Math" w:eastAsiaTheme="minorEastAsia" w:hAnsi="Cambria Math" w:cstheme="minorHAnsi"/>
-                  </w:rPr>
-                  <m:t>M</m:t>
-                </m:r>
+                <m:sSub>
+                  <m:sSubPr>
+                    <m:ctrlPr>
+                      <w:rPr>
+                        <w:rFonts w:ascii="Cambria Math" w:eastAsiaTheme="minorEastAsia" w:hAnsi="Cambria Math" w:cstheme="minorHAnsi"/>
+                        <w:i/>
+                      </w:rPr>
+                    </m:ctrlPr>
+                  </m:sSubPr>
+                  <m:e>
+                    <m:r>
+                      <w:rPr>
+                        <w:rFonts w:ascii="Cambria Math" w:eastAsiaTheme="minorEastAsia" w:hAnsi="Cambria Math" w:cstheme="minorHAnsi"/>
+                      </w:rPr>
+                      <m:t>M</m:t>
+                    </m:r>
+                  </m:e>
+                  <m:sub>
+                    <m:r>
+                      <w:rPr>
+                        <w:rFonts w:ascii="Cambria Math" w:eastAsiaTheme="minorEastAsia" w:hAnsi="Cambria Math" w:cstheme="minorHAnsi"/>
+                      </w:rPr>
+                      <m:t>ji</m:t>
+                    </m:r>
+                  </m:sub>
+                </m:sSub>
                 <m:r>
                   <m:rPr>
                     <m:sty m:val="p"/>
@@ -10773,7 +10811,7 @@
                     <w:rFonts w:ascii="Cambria Math" w:eastAsiaTheme="minorEastAsia" w:hAnsi="Cambria Math" w:cstheme="minorHAnsi"/>
                     <w:vertAlign w:val="subscript"/>
                   </w:rPr>
-                  <m:t>ji)</m:t>
+                  <m:t>)</m:t>
                 </m:r>
               </m:e>
               <m:sup>
@@ -10880,25 +10918,38 @@
                 </m:ctrlPr>
               </m:sSupPr>
               <m:e>
-                <m:r>
-                  <m:rPr>
-                    <m:sty m:val="p"/>
-                  </m:rPr>
-                  <w:rPr>
-                    <w:rFonts w:ascii="Cambria Math" w:eastAsiaTheme="minorEastAsia" w:hAnsi="Cambria Math" w:cstheme="minorHAnsi"/>
-                  </w:rPr>
-                  <m:t>M</m:t>
-                </m:r>
-                <m:r>
-                  <m:rPr>
-                    <m:sty m:val="p"/>
-                  </m:rPr>
-                  <w:rPr>
-                    <w:rFonts w:ascii="Cambria Math" w:eastAsiaTheme="minorEastAsia" w:hAnsi="Cambria Math" w:cstheme="minorHAnsi"/>
-                    <w:vertAlign w:val="subscript"/>
-                  </w:rPr>
-                  <m:t>ii</m:t>
-                </m:r>
+                <m:sSub>
+                  <m:sSubPr>
+                    <m:ctrlPr>
+                      <w:rPr>
+                        <w:rFonts w:ascii="Cambria Math" w:eastAsiaTheme="minorEastAsia" w:hAnsi="Cambria Math" w:cstheme="minorHAnsi"/>
+                        <w:i/>
+                      </w:rPr>
+                    </m:ctrlPr>
+                  </m:sSubPr>
+                  <m:e>
+                    <m:r>
+                      <w:rPr>
+                        <w:rFonts w:ascii="Cambria Math" w:eastAsiaTheme="minorEastAsia" w:hAnsi="Cambria Math" w:cstheme="minorHAnsi"/>
+                      </w:rPr>
+                      <m:t>M</m:t>
+                    </m:r>
+                  </m:e>
+                  <m:sub>
+                    <m:r>
+                      <w:rPr>
+                        <w:rFonts w:ascii="Cambria Math" w:eastAsiaTheme="minorEastAsia" w:hAnsi="Cambria Math" w:cstheme="minorHAnsi"/>
+                      </w:rPr>
+                      <m:t>i</m:t>
+                    </m:r>
+                    <m:r>
+                      <w:rPr>
+                        <w:rFonts w:ascii="Cambria Math" w:eastAsiaTheme="minorEastAsia" w:hAnsi="Cambria Math" w:cstheme="minorHAnsi"/>
+                      </w:rPr>
+                      <m:t>i</m:t>
+                    </m:r>
+                  </m:sub>
+                </m:sSub>
               </m:e>
               <m:sup>
                 <m:r>
@@ -11052,15 +11103,32 @@
                     </m:ctrlPr>
                   </m:sSupPr>
                   <m:e>
-                    <m:r>
-                      <m:rPr>
-                        <m:sty m:val="p"/>
-                      </m:rPr>
-                      <w:rPr>
-                        <w:rFonts w:ascii="Cambria Math" w:eastAsiaTheme="minorEastAsia" w:hAnsi="Cambria Math" w:cstheme="minorHAnsi"/>
-                      </w:rPr>
-                      <m:t>M</m:t>
-                    </m:r>
+                    <m:sSub>
+                      <m:sSubPr>
+                        <m:ctrlPr>
+                          <w:rPr>
+                            <w:rFonts w:ascii="Cambria Math" w:eastAsiaTheme="minorEastAsia" w:hAnsi="Cambria Math" w:cstheme="minorHAnsi"/>
+                            <w:i/>
+                          </w:rPr>
+                        </m:ctrlPr>
+                      </m:sSubPr>
+                      <m:e>
+                        <m:r>
+                          <w:rPr>
+                            <w:rFonts w:ascii="Cambria Math" w:eastAsiaTheme="minorEastAsia" w:hAnsi="Cambria Math" w:cstheme="minorHAnsi"/>
+                          </w:rPr>
+                          <m:t>M</m:t>
+                        </m:r>
+                      </m:e>
+                      <m:sub>
+                        <m:r>
+                          <w:rPr>
+                            <w:rFonts w:ascii="Cambria Math" w:eastAsiaTheme="minorEastAsia" w:hAnsi="Cambria Math" w:cstheme="minorHAnsi"/>
+                          </w:rPr>
+                          <m:t>ij</m:t>
+                        </m:r>
+                      </m:sub>
+                    </m:sSub>
                     <m:r>
                       <m:rPr>
                         <m:sty m:val="p"/>
@@ -11069,17 +11137,34 @@
                         <w:rFonts w:ascii="Cambria Math" w:eastAsiaTheme="minorEastAsia" w:hAnsi="Cambria Math" w:cstheme="minorHAnsi"/>
                         <w:vertAlign w:val="subscript"/>
                       </w:rPr>
-                      <m:t>ij+</m:t>
+                      <m:t>+</m:t>
                     </m:r>
-                    <m:r>
-                      <m:rPr>
-                        <m:sty m:val="p"/>
-                      </m:rPr>
-                      <w:rPr>
-                        <w:rFonts w:ascii="Cambria Math" w:eastAsiaTheme="minorEastAsia" w:hAnsi="Cambria Math" w:cstheme="minorHAnsi"/>
-                      </w:rPr>
-                      <m:t>M</m:t>
-                    </m:r>
+                    <m:sSub>
+                      <m:sSubPr>
+                        <m:ctrlPr>
+                          <w:rPr>
+                            <w:rFonts w:ascii="Cambria Math" w:eastAsiaTheme="minorEastAsia" w:hAnsi="Cambria Math" w:cstheme="minorHAnsi"/>
+                            <w:i/>
+                          </w:rPr>
+                        </m:ctrlPr>
+                      </m:sSubPr>
+                      <m:e>
+                        <m:r>
+                          <w:rPr>
+                            <w:rFonts w:ascii="Cambria Math" w:eastAsiaTheme="minorEastAsia" w:hAnsi="Cambria Math" w:cstheme="minorHAnsi"/>
+                          </w:rPr>
+                          <m:t>M</m:t>
+                        </m:r>
+                      </m:e>
+                      <m:sub>
+                        <m:r>
+                          <w:rPr>
+                            <w:rFonts w:ascii="Cambria Math" w:eastAsiaTheme="minorEastAsia" w:hAnsi="Cambria Math" w:cstheme="minorHAnsi"/>
+                          </w:rPr>
+                          <m:t>ji</m:t>
+                        </m:r>
+                      </m:sub>
+                    </m:sSub>
                     <m:r>
                       <m:rPr>
                         <m:sty m:val="p"/>
@@ -11088,7 +11173,7 @@
                         <w:rFonts w:ascii="Cambria Math" w:eastAsiaTheme="minorEastAsia" w:hAnsi="Cambria Math" w:cstheme="minorHAnsi"/>
                         <w:vertAlign w:val="subscript"/>
                       </w:rPr>
-                      <m:t>ji)]</m:t>
+                      <m:t>)]</m:t>
                     </m:r>
                   </m:e>
                   <m:sup>
@@ -11196,27 +11281,38 @@
                 </m:r>
               </m:sub>
             </m:sSub>
-            <m:r>
-              <m:rPr>
-                <m:sty m:val="p"/>
-              </m:rPr>
-              <w:rPr>
-                <w:rFonts w:ascii="Cambria Math" w:eastAsiaTheme="minorEastAsia" w:hAnsi="Cambria Math" w:cstheme="minorHAnsi"/>
-                <w:lang w:val="en-US"/>
-              </w:rPr>
-              <m:t>M</m:t>
-            </m:r>
-            <m:r>
-              <m:rPr>
-                <m:sty m:val="p"/>
-              </m:rPr>
-              <w:rPr>
-                <w:rFonts w:ascii="Cambria Math" w:eastAsiaTheme="minorEastAsia" w:hAnsi="Cambria Math" w:cstheme="minorHAnsi"/>
-                <w:vertAlign w:val="subscript"/>
-                <w:lang w:val="en-US"/>
-              </w:rPr>
-              <m:t>ii</m:t>
-            </m:r>
+            <m:sSub>
+              <m:sSubPr>
+                <m:ctrlPr>
+                  <w:rPr>
+                    <w:rFonts w:ascii="Cambria Math" w:eastAsiaTheme="minorEastAsia" w:hAnsi="Cambria Math" w:cstheme="minorHAnsi"/>
+                    <w:i/>
+                  </w:rPr>
+                </m:ctrlPr>
+              </m:sSubPr>
+              <m:e>
+                <m:r>
+                  <w:rPr>
+                    <w:rFonts w:ascii="Cambria Math" w:eastAsiaTheme="minorEastAsia" w:hAnsi="Cambria Math" w:cstheme="minorHAnsi"/>
+                  </w:rPr>
+                  <m:t>M</m:t>
+                </m:r>
+              </m:e>
+              <m:sub>
+                <m:r>
+                  <w:rPr>
+                    <w:rFonts w:ascii="Cambria Math" w:eastAsiaTheme="minorEastAsia" w:hAnsi="Cambria Math" w:cstheme="minorHAnsi"/>
+                  </w:rPr>
+                  <m:t>i</m:t>
+                </m:r>
+                <m:r>
+                  <w:rPr>
+                    <w:rFonts w:ascii="Cambria Math" w:eastAsiaTheme="minorEastAsia" w:hAnsi="Cambria Math" w:cstheme="minorHAnsi"/>
+                  </w:rPr>
+                  <m:t>i</m:t>
+                </m:r>
+              </m:sub>
+            </m:sSub>
             <m:nary>
               <m:naryPr>
                 <m:chr m:val="∑"/>
@@ -11282,16 +11378,32 @@
             </m:nary>
           </m:e>
         </m:nary>
-        <m:r>
-          <m:rPr>
-            <m:sty m:val="p"/>
-          </m:rPr>
-          <w:rPr>
-            <w:rFonts w:ascii="Cambria Math" w:eastAsiaTheme="minorEastAsia" w:hAnsi="Cambria Math" w:cstheme="minorHAnsi"/>
-            <w:lang w:val="en-US"/>
-          </w:rPr>
-          <m:t>M</m:t>
-        </m:r>
+        <m:sSub>
+          <m:sSubPr>
+            <m:ctrlPr>
+              <w:rPr>
+                <w:rFonts w:ascii="Cambria Math" w:eastAsiaTheme="minorEastAsia" w:hAnsi="Cambria Math" w:cstheme="minorHAnsi"/>
+                <w:i/>
+              </w:rPr>
+            </m:ctrlPr>
+          </m:sSubPr>
+          <m:e>
+            <m:r>
+              <w:rPr>
+                <w:rFonts w:ascii="Cambria Math" w:eastAsiaTheme="minorEastAsia" w:hAnsi="Cambria Math" w:cstheme="minorHAnsi"/>
+              </w:rPr>
+              <m:t>M</m:t>
+            </m:r>
+          </m:e>
+          <m:sub>
+            <m:r>
+              <w:rPr>
+                <w:rFonts w:ascii="Cambria Math" w:eastAsiaTheme="minorEastAsia" w:hAnsi="Cambria Math" w:cstheme="minorHAnsi"/>
+              </w:rPr>
+              <m:t>ij</m:t>
+            </m:r>
+          </m:sub>
+        </m:sSub>
         <m:r>
           <m:rPr>
             <m:sty m:val="p"/>
@@ -11301,18 +11413,34 @@
             <w:vertAlign w:val="subscript"/>
             <w:lang w:val="en-US"/>
           </w:rPr>
-          <m:t>ij+</m:t>
+          <m:t>+</m:t>
         </m:r>
-        <m:r>
-          <m:rPr>
-            <m:sty m:val="p"/>
-          </m:rPr>
-          <w:rPr>
-            <w:rFonts w:ascii="Cambria Math" w:eastAsiaTheme="minorEastAsia" w:hAnsi="Cambria Math" w:cstheme="minorHAnsi"/>
-            <w:lang w:val="en-US"/>
-          </w:rPr>
-          <m:t>M</m:t>
-        </m:r>
+        <m:sSub>
+          <m:sSubPr>
+            <m:ctrlPr>
+              <w:rPr>
+                <w:rFonts w:ascii="Cambria Math" w:eastAsiaTheme="minorEastAsia" w:hAnsi="Cambria Math" w:cstheme="minorHAnsi"/>
+                <w:i/>
+              </w:rPr>
+            </m:ctrlPr>
+          </m:sSubPr>
+          <m:e>
+            <m:r>
+              <w:rPr>
+                <w:rFonts w:ascii="Cambria Math" w:eastAsiaTheme="minorEastAsia" w:hAnsi="Cambria Math" w:cstheme="minorHAnsi"/>
+              </w:rPr>
+              <m:t>M</m:t>
+            </m:r>
+          </m:e>
+          <m:sub>
+            <m:r>
+              <w:rPr>
+                <w:rFonts w:ascii="Cambria Math" w:eastAsiaTheme="minorEastAsia" w:hAnsi="Cambria Math" w:cstheme="minorHAnsi"/>
+              </w:rPr>
+              <m:t>ji</m:t>
+            </m:r>
+          </m:sub>
+        </m:sSub>
         <m:r>
           <m:rPr>
             <m:sty m:val="p"/>
@@ -11322,23 +11450,9 @@
             <w:vertAlign w:val="subscript"/>
             <w:lang w:val="en-US"/>
           </w:rPr>
-          <m:t>ji)</m:t>
+          <m:t>)</m:t>
         </m:r>
       </m:oMath>
-    </w:p>
-    <w:p>
-      <w:pPr>
-        <w:tabs>
-          <w:tab w:val="right" w:pos="7086"/>
-        </w:tabs>
-        <w:spacing w:before="100" w:beforeAutospacing="1" w:after="100" w:afterAutospacing="1" w:line="360" w:lineRule="auto"/>
-        <w:jc w:val="both"/>
-        <w:rPr>
-          <w:rFonts w:cstheme="minorHAnsi"/>
-          <w:noProof/>
-          <w:lang w:val="en-US" w:eastAsia="es-AR"/>
-        </w:rPr>
-      </w:pPr>
     </w:p>
     <w:p>
       <w:pPr>
@@ -11706,12 +11820,6 @@
         </w:rPr>
         <w:t>.</w:t>
       </w:r>
-      <w:r>
-        <w:rPr>
-          <w:rFonts w:cstheme="minorHAnsi"/>
-        </w:rPr>
-        <w:t xml:space="preserve"> </w:t>
-      </w:r>
     </w:p>
     <w:p>
       <w:pPr>
@@ -12017,7 +12125,7 @@
         <w:rPr>
           <w:rFonts w:cstheme="minorHAnsi"/>
         </w:rPr>
-        <w:t>et al.</w:t>
+        <w:t>y otros</w:t>
       </w:r>
       <w:r>
         <w:rPr>
@@ -12210,7 +12318,6 @@
         <w:rPr>
           <w:rFonts w:eastAsiaTheme="minorEastAsia" w:cstheme="minorHAnsi"/>
         </w:rPr>
-        <w:lastRenderedPageBreak/>
         <w:t>Razones</w:t>
       </w:r>
       <w:r>
@@ -12295,6 +12402,7 @@
         <w:rPr>
           <w:rFonts w:eastAsiaTheme="minorEastAsia" w:cstheme="minorHAnsi"/>
         </w:rPr>
+        <w:lastRenderedPageBreak/>
         <w:t>La prueba de existencia de correlación espacial que propone Moran considera las siguientes hipótesis nula y alternativa:</w:t>
       </w:r>
     </w:p>
@@ -13086,7 +13194,13 @@
         <w:rPr>
           <w:rFonts w:cstheme="minorHAnsi"/>
         </w:rPr>
-        <w:t>et al., 1999</w:t>
+        <w:t>y otros</w:t>
+      </w:r>
+      <w:r>
+        <w:rPr>
+          <w:rFonts w:cstheme="minorHAnsi"/>
+        </w:rPr>
+        <w:t>, 1999</w:t>
       </w:r>
       <w:r>
         <w:rPr>
@@ -13136,7 +13250,6 @@
         <w:rPr>
           <w:rFonts w:eastAsiaTheme="minorEastAsia" w:cstheme="minorHAnsi"/>
         </w:rPr>
-        <w:lastRenderedPageBreak/>
         <w:t xml:space="preserve">De esta manera, resurgió la necesidad de encontrar un índice que tenga en cuenta el tamaño de las distintas áreas consideradas de una región a la hora de determinar si existe </w:t>
       </w:r>
       <w:proofErr w:type="spellStart"/>
@@ -13239,6 +13352,7 @@
         <w:rPr>
           <w:rFonts w:cstheme="minorHAnsi"/>
         </w:rPr>
+        <w:lastRenderedPageBreak/>
         <w:t>As</w:t>
       </w:r>
       <w:r>
@@ -13252,7 +13366,13 @@
         <w:rPr>
           <w:rFonts w:cstheme="minorHAnsi"/>
         </w:rPr>
-        <w:t xml:space="preserve"> et al. (1999) proponen </w:t>
+        <w:t xml:space="preserve"> y otros</w:t>
+      </w:r>
+      <w:r>
+        <w:rPr>
+          <w:rFonts w:cstheme="minorHAnsi"/>
+        </w:rPr>
+        <w:t xml:space="preserve"> (1999) proponen </w:t>
       </w:r>
       <w:r>
         <w:rPr>
@@ -13424,19 +13544,19 @@
         <w:rPr>
           <w:rFonts w:eastAsiaTheme="minorEastAsia" w:cstheme="minorHAnsi"/>
         </w:rPr>
-        <w:t xml:space="preserve">la ciudad de Belo Horizonte, Minas Gerais, Brasil, la variable que se estudia es tasa de homicidios en 1994, calculada en cada uno de 81 distritos como </w:t>
-      </w:r>
-      <w:r>
-        <w:rPr>
-          <w:rFonts w:eastAsiaTheme="minorEastAsia" w:cstheme="minorHAnsi"/>
-        </w:rPr>
-        <w:t xml:space="preserve"> </w:t>
-      </w:r>
-      <w:r>
-        <w:rPr>
-          <w:rFonts w:eastAsiaTheme="minorEastAsia" w:cstheme="minorHAnsi"/>
-        </w:rPr>
-        <w:t xml:space="preserve">el cociente entre el número de homicidios ocurridos y la población del distrito. La población de los distritos varía entre 31 y 70870 habitantes. </w:t>
+        <w:t xml:space="preserve">la ciudad de Belo Horizonte, Minas Gerais, Brasil, la variable que se estudia es tasa de homicidios en 1994, calculada en cada uno de </w:t>
+      </w:r>
+      <w:r>
+        <w:rPr>
+          <w:rFonts w:eastAsiaTheme="minorEastAsia" w:cstheme="minorHAnsi"/>
+        </w:rPr>
+        <w:t xml:space="preserve">los </w:t>
+      </w:r>
+      <w:r>
+        <w:rPr>
+          <w:rFonts w:eastAsiaTheme="minorEastAsia" w:cstheme="minorHAnsi"/>
+        </w:rPr>
+        <w:t xml:space="preserve">81 distritos como el cociente entre el número de homicidios ocurridos y la población del distrito. La población de los distritos varía entre 31 y 70870 habitantes. </w:t>
       </w:r>
       <w:r>
         <w:rPr>
@@ -13512,7 +13632,27 @@
         <w:rPr>
           <w:rFonts w:eastAsiaTheme="minorEastAsia" w:cstheme="minorHAnsi"/>
         </w:rPr>
-        <w:t xml:space="preserve"> la proporción de veces que rechazan la H0 (no hay correlación espacial)</w:t>
+        <w:t xml:space="preserve"> la proporción de veces que rechazan la H0 (no hay </w:t>
+      </w:r>
+      <w:proofErr w:type="spellStart"/>
+      <w:r>
+        <w:rPr>
+          <w:rFonts w:eastAsiaTheme="minorEastAsia" w:cstheme="minorHAnsi"/>
+        </w:rPr>
+        <w:t>auto</w:t>
+      </w:r>
+      <w:r>
+        <w:rPr>
+          <w:rFonts w:eastAsiaTheme="minorEastAsia" w:cstheme="minorHAnsi"/>
+        </w:rPr>
+        <w:t>correlación</w:t>
+      </w:r>
+      <w:proofErr w:type="spellEnd"/>
+      <w:r>
+        <w:rPr>
+          <w:rFonts w:eastAsiaTheme="minorEastAsia" w:cstheme="minorHAnsi"/>
+        </w:rPr>
+        <w:t xml:space="preserve"> espacial)</w:t>
       </w:r>
       <w:r>
         <w:rPr>
@@ -14439,7 +14579,6 @@
           <w:color w:val="222222"/>
           <w:shd w:val="clear" w:color="auto" w:fill="FFFFFF"/>
         </w:rPr>
-        <w:lastRenderedPageBreak/>
         <w:t>Considerando el</w:t>
       </w:r>
       <w:r>
@@ -14744,7 +14883,7 @@
         <w:rPr>
           <w:rFonts w:cstheme="minorHAnsi"/>
         </w:rPr>
-        <w:t xml:space="preserve"> et al.</w:t>
+        <w:t xml:space="preserve"> y otros</w:t>
       </w:r>
       <w:r>
         <w:rPr>
@@ -14768,7 +14907,17 @@
           <w:color w:val="222222"/>
           <w:shd w:val="clear" w:color="auto" w:fill="FFFFFF"/>
         </w:rPr>
-        <w:t>Dicho de otra manera, las áreas poseen la misma esperanza marginal y s</w:t>
+        <w:t xml:space="preserve">Dicho de otra manera, las </w:t>
+      </w:r>
+      <w:r>
+        <w:rPr>
+          <w:rFonts w:eastAsiaTheme="minorEastAsia" w:cstheme="minorHAnsi"/>
+          <w:bCs/>
+          <w:color w:val="222222"/>
+          <w:shd w:val="clear" w:color="auto" w:fill="FFFFFF"/>
+        </w:rPr>
+        <w:lastRenderedPageBreak/>
+        <w:t>áreas poseen la misma esperanza marginal y s</w:t>
       </w:r>
       <w:r>
         <w:rPr>
@@ -16767,17 +16916,7 @@
           <w:color w:val="222222"/>
           <w:shd w:val="clear" w:color="auto" w:fill="FFFFFF"/>
         </w:rPr>
-        <w:t xml:space="preserve"> el cociente </w:t>
-      </w:r>
-      <w:r>
-        <w:rPr>
-          <w:rFonts w:eastAsiaTheme="minorEastAsia" w:cstheme="minorHAnsi"/>
-          <w:bCs/>
-          <w:color w:val="222222"/>
-          <w:shd w:val="clear" w:color="auto" w:fill="FFFFFF"/>
-        </w:rPr>
-        <w:lastRenderedPageBreak/>
-        <w:t>entre</w:t>
+        <w:t xml:space="preserve"> el cociente entre</w:t>
       </w:r>
       <w:r>
         <w:rPr>
@@ -16820,6 +16959,7 @@
         <w:rPr>
           <w:rFonts w:cstheme="minorHAnsi"/>
         </w:rPr>
+        <w:lastRenderedPageBreak/>
         <w:t>A</w:t>
       </w:r>
       <w:r>
@@ -16839,7 +16979,7 @@
         <w:rPr>
           <w:rFonts w:cstheme="minorHAnsi"/>
         </w:rPr>
-        <w:t xml:space="preserve"> et al.</w:t>
+        <w:t xml:space="preserve"> y otros</w:t>
       </w:r>
       <w:r>
         <w:rPr>
@@ -17150,7 +17290,27 @@
           <w:color w:val="222222"/>
           <w:shd w:val="clear" w:color="auto" w:fill="FFFFFF"/>
         </w:rPr>
-        <w:t xml:space="preserve"> Rosario en un determinado año </w:t>
+        <w:t xml:space="preserve"> Rosario en un determinado año</w:t>
+      </w:r>
+      <w:r>
+        <w:rPr>
+          <w:rFonts w:eastAsiaTheme="minorEastAsia" w:cstheme="minorHAnsi"/>
+          <w:bCs/>
+          <w:color w:val="222222"/>
+          <w:shd w:val="clear" w:color="auto" w:fill="FFFFFF"/>
+        </w:rPr>
+        <w:t>,</w:t>
+      </w:r>
+      <w:bookmarkStart w:id="0" w:name="_GoBack"/>
+      <w:bookmarkEnd w:id="0"/>
+      <w:r>
+        <w:rPr>
+          <w:rFonts w:eastAsiaTheme="minorEastAsia" w:cstheme="minorHAnsi"/>
+          <w:bCs/>
+          <w:color w:val="222222"/>
+          <w:shd w:val="clear" w:color="auto" w:fill="FFFFFF"/>
+        </w:rPr>
+        <w:t xml:space="preserve"> </w:t>
       </w:r>
       <w:r>
         <w:rPr>
@@ -17181,6 +17341,15 @@
         <w:t>Assunção</w:t>
       </w:r>
       <w:proofErr w:type="spellEnd"/>
+      <w:r>
+        <w:rPr>
+          <w:rFonts w:eastAsiaTheme="minorEastAsia" w:cstheme="minorHAnsi"/>
+          <w:bCs/>
+          <w:color w:val="222222"/>
+          <w:shd w:val="clear" w:color="auto" w:fill="FFFFFF"/>
+        </w:rPr>
+        <w:t xml:space="preserve"> y otros</w:t>
+      </w:r>
       <w:r>
         <w:rPr>
           <w:rFonts w:eastAsiaTheme="minorEastAsia" w:cstheme="minorHAnsi"/>

</xml_diff>

<commit_message>
avances resultados, fin de materiales y metodos
</commit_message>
<xml_diff>
--- a/Material y método corregido 8_9.docx
+++ b/Material y método corregido 8_9.docx
@@ -3005,7 +3005,25 @@
         <w:rPr>
           <w:rFonts w:cstheme="minorHAnsi"/>
         </w:rPr>
-        <w:t>reas vecinas que posee el área considerada</w:t>
+        <w:t>reas vecinas que posee la</w:t>
+      </w:r>
+      <w:r>
+        <w:rPr>
+          <w:rFonts w:cstheme="minorHAnsi"/>
+        </w:rPr>
+        <w:t xml:space="preserve"> </w:t>
+      </w:r>
+      <w:r>
+        <w:rPr>
+          <w:rFonts w:cstheme="minorHAnsi"/>
+        </w:rPr>
+        <w:t xml:space="preserve">unidad </w:t>
+      </w:r>
+      <w:r>
+        <w:rPr>
+          <w:rFonts w:cstheme="minorHAnsi"/>
+        </w:rPr>
+        <w:t>considerada</w:t>
       </w:r>
       <w:r>
         <w:rPr>
@@ -3102,10 +3120,6 @@
     <w:p>
       <w:pPr>
         <w:pStyle w:val="Prrafodelista"/>
-        <w:numPr>
-          <w:ilvl w:val="0"/>
-          <w:numId w:val="16"/>
-        </w:numPr>
         <w:tabs>
           <w:tab w:val="right" w:pos="7086"/>
         </w:tabs>
@@ -3116,108 +3130,33 @@
           <w:rFonts w:cstheme="minorHAnsi"/>
         </w:rPr>
       </w:pPr>
-      <w:r>
-        <w:rPr>
-          <w:rFonts w:cstheme="minorHAnsi"/>
-          <w:u w:val="single"/>
-        </w:rPr>
-        <w:t>Estabilización de variancia</w:t>
-      </w:r>
-      <w:r>
-        <w:rPr>
-          <w:rFonts w:cstheme="minorHAnsi"/>
-        </w:rPr>
-        <w:t>:</w:t>
-      </w:r>
-      <w:r>
-        <w:rPr>
-          <w:rFonts w:cstheme="minorHAnsi"/>
-        </w:rPr>
-        <w:t xml:space="preserve"> Los pesos de áreas con muchos vecinos varían mucho </w:t>
-      </w:r>
-      <w:r>
-        <w:rPr>
-          <w:rFonts w:cstheme="minorHAnsi"/>
-        </w:rPr>
-        <w:t>al</w:t>
-      </w:r>
-      <w:r>
-        <w:rPr>
-          <w:rFonts w:cstheme="minorHAnsi"/>
-        </w:rPr>
-        <w:t xml:space="preserve"> </w:t>
-      </w:r>
-      <w:r>
-        <w:rPr>
-          <w:rFonts w:cstheme="minorHAnsi"/>
-        </w:rPr>
-        <w:t>utilizar un criterio</w:t>
-      </w:r>
-      <w:r>
-        <w:rPr>
-          <w:rFonts w:cstheme="minorHAnsi"/>
-        </w:rPr>
-        <w:t xml:space="preserve"> </w:t>
-      </w:r>
-      <w:r>
-        <w:rPr>
-          <w:rFonts w:cstheme="minorHAnsi"/>
-        </w:rPr>
-        <w:t>u</w:t>
-      </w:r>
-      <w:r>
-        <w:rPr>
-          <w:rFonts w:cstheme="minorHAnsi"/>
-        </w:rPr>
-        <w:t xml:space="preserve"> otro</w:t>
-      </w:r>
-      <w:r>
-        <w:rPr>
-          <w:rFonts w:cstheme="minorHAnsi"/>
-        </w:rPr>
-        <w:t>, de los mencionados anteriormente</w:t>
-      </w:r>
-      <w:r>
-        <w:rPr>
-          <w:rFonts w:cstheme="minorHAnsi"/>
-        </w:rPr>
-        <w:t xml:space="preserve">. Lo que busca este método es reducir esta variación. </w:t>
-      </w:r>
-      <w:r>
-        <w:rPr>
-          <w:rFonts w:cstheme="minorHAnsi"/>
-        </w:rPr>
-        <w:t>Puede pensarse como un híbrido del método de estandarización por filas y el de estandarización global. Será siempre asimétrico,</w:t>
-      </w:r>
-      <w:r>
-        <w:rPr>
-          <w:rFonts w:cstheme="minorHAnsi"/>
-        </w:rPr>
-        <w:t xml:space="preserve"> pero</w:t>
-      </w:r>
-      <w:r>
-        <w:rPr>
-          <w:rFonts w:cstheme="minorHAnsi"/>
-        </w:rPr>
-        <w:t xml:space="preserve"> si el criterio de vecindad</w:t>
-      </w:r>
-      <w:r>
-        <w:rPr>
-          <w:rFonts w:cstheme="minorHAnsi"/>
-        </w:rPr>
-        <w:t xml:space="preserve"> es simétrico la matriz W estará bastante cerca de s</w:t>
-      </w:r>
-      <w:r>
-        <w:rPr>
-          <w:rFonts w:cstheme="minorHAnsi"/>
-        </w:rPr>
-        <w:t>er simétrica</w:t>
-      </w:r>
-      <w:r>
-        <w:rPr>
-          <w:rFonts w:cstheme="minorHAnsi"/>
-        </w:rPr>
-        <w:t>.</w:t>
+    </w:p>
+    <w:p>
+      <w:pPr>
+        <w:pStyle w:val="Prrafodelista"/>
+        <w:tabs>
+          <w:tab w:val="right" w:pos="7086"/>
+        </w:tabs>
+        <w:spacing w:before="100" w:beforeAutospacing="1" w:after="100" w:afterAutospacing="1" w:line="360" w:lineRule="auto"/>
+        <w:ind w:left="0"/>
+        <w:jc w:val="both"/>
+        <w:rPr>
+          <w:rFonts w:cstheme="minorHAnsi"/>
+        </w:rPr>
+      </w:pPr>
+      <w:r>
+        <w:rPr>
+          <w:rFonts w:cstheme="minorHAnsi"/>
+        </w:rPr>
+        <w:t>Existen otros criterios más específicos para determinar los pesos espaciales de la matriz de vecindad que han sido estudia</w:t>
+      </w:r>
+      <w:bookmarkStart w:id="0" w:name="_GoBack"/>
+      <w:bookmarkEnd w:id="0"/>
+      <w:r>
+        <w:rPr>
+          <w:rFonts w:cstheme="minorHAnsi"/>
+        </w:rPr>
+        <w:t>dos, pero en los párrafos anteriores se han mencionados los más utilizados.</w:t>
       </w:r>
     </w:p>
     <w:p>
@@ -10940,13 +10879,7 @@
                       <w:rPr>
                         <w:rFonts w:ascii="Cambria Math" w:eastAsiaTheme="minorEastAsia" w:hAnsi="Cambria Math" w:cstheme="minorHAnsi"/>
                       </w:rPr>
-                      <m:t>i</m:t>
-                    </m:r>
-                    <m:r>
-                      <w:rPr>
-                        <w:rFonts w:ascii="Cambria Math" w:eastAsiaTheme="minorEastAsia" w:hAnsi="Cambria Math" w:cstheme="minorHAnsi"/>
-                      </w:rPr>
-                      <m:t>i</m:t>
+                      <m:t>ii</m:t>
                     </m:r>
                   </m:sub>
                 </m:sSub>
@@ -11303,13 +11236,7 @@
                   <w:rPr>
                     <w:rFonts w:ascii="Cambria Math" w:eastAsiaTheme="minorEastAsia" w:hAnsi="Cambria Math" w:cstheme="minorHAnsi"/>
                   </w:rPr>
-                  <m:t>i</m:t>
-                </m:r>
-                <m:r>
-                  <w:rPr>
-                    <w:rFonts w:ascii="Cambria Math" w:eastAsiaTheme="minorEastAsia" w:hAnsi="Cambria Math" w:cstheme="minorHAnsi"/>
-                  </w:rPr>
-                  <m:t>i</m:t>
+                  <m:t>ii</m:t>
                 </m:r>
               </m:sub>
             </m:sSub>
@@ -17301,8 +17228,6 @@
         </w:rPr>
         <w:t>,</w:t>
       </w:r>
-      <w:bookmarkStart w:id="0" w:name="_GoBack"/>
-      <w:bookmarkEnd w:id="0"/>
       <w:r>
         <w:rPr>
           <w:rFonts w:eastAsiaTheme="minorEastAsia" w:cstheme="minorHAnsi"/>
@@ -17570,7 +17495,7 @@
           <w:color w:val="222222"/>
           <w:shd w:val="clear" w:color="auto" w:fill="FFFFFF"/>
         </w:rPr>
-        <w:t>stabilización de variancia</w:t>
+        <w:t>standarización por filas</w:t>
       </w:r>
       <w:r>
         <w:rPr>

</xml_diff>